<commit_message>
finished Q8 (at my best) and corrected Q6 output
</commit_message>
<xml_diff>
--- a/Question 9/NTU Question 9.docx
+++ b/Question 9/NTU Question 9.docx
@@ -58,13 +58,7 @@
         <w:t xml:space="preserve">, </w:t>
       </w:r>
       <w:r>
-        <w:t xml:space="preserve">providing </w:t>
-      </w:r>
-      <w:r>
-        <w:t>feature-based post-hoc explanat</w:t>
-      </w:r>
-      <w:r>
-        <w:t>ion</w:t>
+        <w:t>providing feature-based post-hoc explanation</w:t>
       </w:r>
       <w:r>
         <w:t>s</w:t>
@@ -76,81 +70,75 @@
         <w:t xml:space="preserve"> </w:t>
       </w:r>
       <w:r>
-        <w:t xml:space="preserve">creating </w:t>
-      </w:r>
-      <w:r>
-        <w:t>self-explanatory neural models that generate natural language explanations</w:t>
+        <w:t xml:space="preserve">creating self-explanatory neural models that generate natural language explanations </w:t>
+      </w:r>
+      <w:r>
+        <w:fldChar w:fldCharType="begin"/>
+      </w:r>
+      <w:r>
+        <w:instrText xml:space="preserve"> ADDIN ZOTERO_ITEM CSL_CITATION {"citationID":"2ux4Cmyc","properties":{"formattedCitation":"(Camburu 2020)","plainCitation":"(Camburu 2020)","noteIndex":0},"citationItems":[{"id":110,"uris":["http://zotero.org/users/7549242/items/YES8V4IY"],"uri":["http://zotero.org/users/7549242/items/YES8V4IY"],"itemData":{"id":110,"type":"article-journal","abstract":"Deep neural networks are becoming more and more popular due to their revolutionary success in diverse areas, such as computer vision, natural language processing, and speech recognition. However, the decision-making processes of these models are generally not interpretable to users. In various domains, such as healthcare, finance, or law, it is critical to know the reasons behind a decision made by an artificial intelligence system. Therefore, several directions for explaining neural models have recently been explored. In this thesis, I investigate two major directions for explaining deep neural networks. The first direction consists of feature-based post-hoc explanatory methods, that is, methods that aim to explain an already trained and fixed model (post-hoc), and that provide explanations in terms of input features, such as tokens for text and superpixels for images (feature-based). The second direction consists of self-explanatory neural models that generate natural language explanations, that is, models that have a built-in module that generates explanations for the predictions of the model.","container-title":"arXiv:2010.01496 [cs]","note":"ZSCC: 0000004 \narXiv: 2010.01496","source":"arXiv.org","title":"Explaining Deep Neural Networks","URL":"http://arxiv.org/abs/2010.01496","author":[{"family":"Camburu","given":"Oana-Maria"}],"accessed":{"date-parts":[["2021",3,3]]},"issued":{"date-parts":[["2020",10,4]]}}}],"schema":"https://github.com/citation-style-language/schema/raw/master/csl-citation.json"} </w:instrText>
+      </w:r>
+      <w:r>
+        <w:fldChar w:fldCharType="separate"/>
+      </w:r>
+      <w:r>
+        <w:rPr>
+          <w:noProof/>
+        </w:rPr>
+        <w:t>(Camburu 2020)</w:t>
+      </w:r>
+      <w:r>
+        <w:fldChar w:fldCharType="end"/>
+      </w:r>
+      <w:r>
+        <w:t xml:space="preserve">. </w:t>
+      </w:r>
+      <w:r>
+        <w:t xml:space="preserve">However, </w:t>
+      </w:r>
+      <w:r>
+        <w:fldChar w:fldCharType="begin"/>
+      </w:r>
+      <w:r>
+        <w:instrText xml:space="preserve"> ADDIN ZOTERO_ITEM CSL_CITATION {"citationID":"z47QqBS2","properties":{"formattedCitation":"(Rudin 2019)","plainCitation":"(Rudin 2019)","dontUpdate":true,"noteIndex":0},"citationItems":[{"id":128,"uris":["http://zotero.org/users/7549242/items/HMVKVFAY"],"uri":["http://zotero.org/users/7549242/items/HMVKVFAY"],"itemData":{"id":128,"type":"article-journal","abstract":"Black box machine learning models are currently being used for high-stakes decision making throughout society, causing problems in healthcare, criminal justice and other domains. Some people hope that creating methods for explaining these black box models will alleviate some of the problems, but trying to explain black box models, rather than creating models that are interpretable in the first place, is likely to perpetuate bad practice and can potentially cause great harm to society. The way forward is to design models that are inherently interpretable. This Perspective clarifies the chasm between explaining black boxes and using inherently interpretable models, outlines several key reasons why explainable black boxes should be avoided in high-stakes decisions, identifies challenges to interpretable machine learning, and provides several example applications where interpretable models could potentially replace black box models in criminal justice, healthcare and computer vision.","container-title":"Nature Machine Intelligence","DOI":"10.1038/s42256-019-0048-x","ISSN":"2522-5839","issue":"5","language":"en","note":"ZSCC: 0000734 \nnumber: 5\npublisher: Nature Publishing Group","page":"206-215","source":"www.nature.com","title":"Stop explaining black box machine learning models for high stakes decisions and use interpretable models instead","URL":"10.1038/s42256-019-0048-x","volume":"1","author":[{"family":"Rudin","given":"Cynthia"}],"accessed":{"date-parts":[["2021",3,3]]},"issued":{"date-parts":[["2019",5]]}}}],"schema":"https://github.com/citation-style-language/schema/raw/master/csl-citation.json"} </w:instrText>
+      </w:r>
+      <w:r>
+        <w:fldChar w:fldCharType="separate"/>
+      </w:r>
+      <w:r>
+        <w:t>Rudin (2019)</w:t>
+      </w:r>
+      <w:r>
+        <w:fldChar w:fldCharType="end"/>
+      </w:r>
+      <w:r>
+        <w:t xml:space="preserve"> argues against a post-hoc explanation for a black</w:t>
       </w:r>
       <w:r>
         <w:t xml:space="preserve"> </w:t>
       </w:r>
       <w:r>
-        <w:fldChar w:fldCharType="begin"/>
-      </w:r>
-      <w:r>
-        <w:instrText xml:space="preserve"> ADDIN ZOTERO_ITEM CSL_CITATION {"citationID":"2ux4Cmyc","properties":{"formattedCitation":"(Camburu 2020)","plainCitation":"(Camburu 2020)","noteIndex":0},"citationItems":[{"id":110,"uris":["http://zotero.org/users/7549242/items/YES8V4IY"],"uri":["http://zotero.org/users/7549242/items/YES8V4IY"],"itemData":{"id":110,"type":"article-journal","abstract":"Deep neural networks are becoming more and more popular due to their revolutionary success in diverse areas, such as computer vision, natural language processing, and speech recognition. However, the decision-making processes of these models are generally not interpretable to users. In various domains, such as healthcare, finance, or law, it is critical to know the reasons behind a decision made by an artificial intelligence system. Therefore, several directions for explaining neural models have recently been explored. In this thesis, I investigate two major directions for explaining deep neural networks. The first direction consists of feature-based post-hoc explanatory methods, that is, methods that aim to explain an already trained and fixed model (post-hoc), and that provide explanations in terms of input features, such as tokens for text and superpixels for images (feature-based). The second direction consists of self-explanatory neural models that generate natural language explanations, that is, models that have a built-in module that generates explanations for the predictions of the model.","container-title":"arXiv:2010.01496 [cs]","note":"ZSCC: 0000004 \narXiv: 2010.01496","source":"arXiv.org","title":"Explaining Deep Neural Networks","URL":"http://arxiv.org/abs/2010.01496","author":[{"family":"Camburu","given":"Oana-Maria"}],"accessed":{"date-parts":[["2021",3,3]]},"issued":{"date-parts":[["2020",10,4]]}}}],"schema":"https://github.com/citation-style-language/schema/raw/master/csl-citation.json"} </w:instrText>
-      </w:r>
-      <w:r>
-        <w:fldChar w:fldCharType="separate"/>
-      </w:r>
-      <w:r>
-        <w:rPr>
-          <w:noProof/>
-        </w:rPr>
-        <w:t>(Camburu 2020)</w:t>
-      </w:r>
-      <w:r>
-        <w:fldChar w:fldCharType="end"/>
-      </w:r>
-      <w:r>
-        <w:t xml:space="preserve">. </w:t>
-      </w:r>
-      <w:r>
-        <w:t xml:space="preserve">However, </w:t>
-      </w:r>
-      <w:r>
-        <w:fldChar w:fldCharType="begin"/>
-      </w:r>
-      <w:r>
-        <w:instrText xml:space="preserve"> ADDIN ZOTERO_ITEM CSL_CITATION {"citationID":"z47QqBS2","properties":{"formattedCitation":"(Rudin 2019)","plainCitation":"(Rudin 2019)","dontUpdate":true,"noteIndex":0},"citationItems":[{"id":128,"uris":["http://zotero.org/users/7549242/items/HMVKVFAY"],"uri":["http://zotero.org/users/7549242/items/HMVKVFAY"],"itemData":{"id":128,"type":"article-journal","abstract":"Black box machine learning models are currently being used for high-stakes decision making throughout society, causing problems in healthcare, criminal justice and other domains. Some people hope that creating methods for explaining these black box models will alleviate some of the problems, but trying to explain black box models, rather than creating models that are interpretable in the first place, is likely to perpetuate bad practice and can potentially cause great harm to society. The way forward is to design models that are inherently interpretable. This Perspective clarifies the chasm between explaining black boxes and using inherently interpretable models, outlines several key reasons why explainable black boxes should be avoided in high-stakes decisions, identifies challenges to interpretable machine learning, and provides several example applications where interpretable models could potentially replace black box models in criminal justice, healthcare and computer vision.","container-title":"Nature Machine Intelligence","DOI":"10.1038/s42256-019-0048-x","ISSN":"2522-5839","issue":"5","language":"en","note":"ZSCC: 0000734 \nnumber: 5\npublisher: Nature Publishing Group","page":"206-215","source":"www.nature.com","title":"Stop explaining black box machine learning models for high stakes decisions and use interpretable models instead","URL":"10.1038/s42256-019-0048-x","volume":"1","author":[{"family":"Rudin","given":"Cynthia"}],"accessed":{"date-parts":[["2021",3,3]]},"issued":{"date-parts":[["2019",5]]}}}],"schema":"https://github.com/citation-style-language/schema/raw/master/csl-citation.json"} </w:instrText>
-      </w:r>
-      <w:r>
-        <w:fldChar w:fldCharType="separate"/>
-      </w:r>
-      <w:r>
-        <w:t>Rudin (2019)</w:t>
-      </w:r>
-      <w:r>
-        <w:fldChar w:fldCharType="end"/>
-      </w:r>
-      <w:r>
-        <w:t xml:space="preserve"> argues against a post-hoc explanation for a black</w:t>
+        <w:t>box</w:t>
+      </w:r>
+      <w:r>
+        <w:t>, or a model</w:t>
+      </w:r>
+      <w:r>
+        <w:t xml:space="preserve"> that lacks a mechanistic explanation. Instead, she postulates that there should be a so-called </w:t>
+      </w:r>
+      <w:r>
+        <w:t>“</w:t>
+      </w:r>
+      <w:r>
+        <w:t>Rashomon set</w:t>
+      </w:r>
+      <w:r>
+        <w:t>,” which are</w:t>
       </w:r>
       <w:r>
         <w:t xml:space="preserve"> </w:t>
       </w:r>
       <w:r>
-        <w:t>box</w:t>
-      </w:r>
-      <w:r>
-        <w:t>, or a model</w:t>
-      </w:r>
-      <w:r>
-        <w:t xml:space="preserve"> that lacks a mechanistic explanation. Instead, she postulates that there should be a so-called </w:t>
-      </w:r>
-      <w:r>
-        <w:t>“</w:t>
-      </w:r>
-      <w:r>
-        <w:t>Rashomon set</w:t>
-      </w:r>
-      <w:r>
-        <w:t>,” which are</w:t>
-      </w:r>
-      <w:r>
-        <w:t xml:space="preserve"> </w:t>
-      </w:r>
-      <w:r>
         <w:t xml:space="preserve">a set of </w:t>
       </w:r>
       <w:r>
@@ -163,10 +151,7 @@
         <w:t xml:space="preserve"> at least one </w:t>
       </w:r>
       <w:r>
-        <w:t>accurate and plausible</w:t>
-      </w:r>
-      <w:r>
-        <w:t xml:space="preserve"> </w:t>
+        <w:t xml:space="preserve">accurate and plausible </w:t>
       </w:r>
       <w:r>
         <w:t>model.</w:t>
@@ -341,13 +326,7 @@
         <w:t xml:space="preserve">. </w:t>
       </w:r>
       <w:r>
-        <w:t xml:space="preserve">However, it is technically difficult to evaluate all known models in a </w:t>
-      </w:r>
-      <w:r>
-        <w:t>Rashomon</w:t>
-      </w:r>
-      <w:r>
-        <w:t xml:space="preserve"> set</w:t>
+        <w:t>However, it is technically difficult to evaluate all known models in a Rashomon set</w:t>
       </w:r>
       <w:r>
         <w:t xml:space="preserve">. Also, it is possible that </w:t>
@@ -371,58 +350,200 @@
         <w:t xml:space="preserve"> specific</w:t>
       </w:r>
       <w:r>
+        <w:t xml:space="preserve"> Rashomon set </w:t>
+      </w:r>
+      <w:r>
+        <w:t>are</w:t>
+      </w:r>
+      <w:r>
+        <w:t xml:space="preserve"> not</w:t>
+      </w:r>
+      <w:r>
+        <w:t xml:space="preserve"> robust enough to be generalised.</w:t>
+      </w:r>
+      <w:r>
         <w:t xml:space="preserve"> </w:t>
       </w:r>
       <w:r>
+        <w:t>Besides</w:t>
+      </w:r>
+      <w:r>
+        <w:t xml:space="preserve">, the theory is statically probable, which means it should not be expected to be true for all scenarios. An analogue here is that although the water on </w:t>
+      </w:r>
+      <w:r>
+        <w:t>E</w:t>
+      </w:r>
+      <w:r>
+        <w:t xml:space="preserve">arth is </w:t>
+      </w:r>
+      <w:r>
+        <w:t>highly</w:t>
+      </w:r>
+      <w:r>
+        <w:t xml:space="preserve"> likely to be saline</w:t>
+      </w:r>
+      <w:r>
+        <w:t xml:space="preserve"> statically since saline water takes up over 97% of Earth’s water</w:t>
+      </w:r>
+      <w:r>
+        <w:t>,</w:t>
+      </w:r>
+      <w:r>
+        <w:t xml:space="preserve"> yet undoubtedly there still exists fresh water </w:t>
+      </w:r>
+      <w:r>
+        <w:fldChar w:fldCharType="begin"/>
+      </w:r>
+      <w:r>
+        <w:instrText xml:space="preserve"> ADDIN ZOTERO_ITEM CSL_CITATION {"citationID":"iyFveBG2","properties":{"formattedCitation":"(Shiklomanov 1993)","plainCitation":"(Shiklomanov 1993)","noteIndex":0},"citationItems":[{"id":162,"uris":["http://zotero.org/users/7549242/items/4CPRPCJQ"],"uri":["http://zotero.org/users/7549242/items/4CPRPCJQ"],"itemData":{"id":162,"type":"chapter","container-title":"Water in Crisis: A Guide to the World's Fresh Water Resources","note":"editor: Gleick, Peter H.","title":"The distribution of water on, in, and above the Earth","URL":"https://www.usgs.gov/media/images/distribution-water-and-above-earth","author":[{"family":"Shiklomanov","given":"Igor"}],"accessed":{"date-parts":[["2021",3,4]]},"issued":{"date-parts":[["1993"]]}}}],"schema":"https://github.com/citation-style-language/schema/raw/master/csl-citation.json"} </w:instrText>
+      </w:r>
+      <w:r>
+        <w:fldChar w:fldCharType="separate"/>
+      </w:r>
+      <w:r>
+        <w:rPr>
+          <w:noProof/>
+        </w:rPr>
+        <w:t>(Shiklomanov 1993)</w:t>
+      </w:r>
+      <w:r>
+        <w:fldChar w:fldCharType="end"/>
+      </w:r>
+      <w:r>
+        <w:t xml:space="preserve">, where </w:t>
+      </w:r>
+      <w:r>
+        <w:t xml:space="preserve">the </w:t>
+      </w:r>
+      <w:r>
+        <w:t>high likelihood is not useful. Similarly, the theory may not be helpful to specific scenarios</w:t>
+      </w:r>
+      <w:r>
+        <w:t>, for interpretability is domain-specific; thus, we are unable to tell whether the model is plausible without a specific context</w:t>
+      </w:r>
+      <w:r>
+        <w:t xml:space="preserve">, which makes </w:t>
+      </w:r>
+      <w:r>
         <w:t>Rashomon set</w:t>
       </w:r>
       <w:r>
+        <w:t>s less helpful</w:t>
+      </w:r>
+      <w:r>
         <w:t xml:space="preserve"> </w:t>
       </w:r>
       <w:r>
-        <w:t>are</w:t>
-      </w:r>
-      <w:r>
-        <w:t xml:space="preserve"> not</w:t>
-      </w:r>
-      <w:r>
-        <w:t xml:space="preserve"> robust enough to be generalised.</w:t>
+        <w:fldChar w:fldCharType="begin"/>
+      </w:r>
+      <w:r>
+        <w:instrText xml:space="preserve"> ADDIN ZOTERO_ITEM CSL_CITATION {"citationID":"neUeim6l","properties":{"formattedCitation":"(Martin 2019)","plainCitation":"(Martin 2019)","noteIndex":0},"citationItems":[{"id":142,"uris":["http://zotero.org/users/7549242/items/P4N3DNUB"],"uri":["http://zotero.org/users/7549242/items/P4N3DNUB"],"itemData":{"id":142,"type":"thesis","event-place":"Cambridge","genre":"Masters Dissertation","language":"en","note":"ZSCC: 0000262","publisher":"University of Cambridge","publisher-place":"Cambridge","source":"Zotero","title":"Interpretable Machine Learning","URL":"https://pdfs.semanticscholar.org/b0c3/4618ffd1154f35863e2ce7250ac6b6f2c424.pdf","author":[{"family":"Martin","given":"Tyler"}],"issued":{"date-parts":[["2019"]]}}}],"schema":"https://github.com/citation-style-language/schema/raw/master/csl-citation.json"} </w:instrText>
+      </w:r>
+      <w:r>
+        <w:fldChar w:fldCharType="separate"/>
+      </w:r>
+      <w:r>
+        <w:rPr>
+          <w:noProof/>
+        </w:rPr>
+        <w:t>(Martin 2019)</w:t>
+      </w:r>
+      <w:r>
+        <w:fldChar w:fldCharType="end"/>
+      </w:r>
+      <w:r>
+        <w:t>.</w:t>
+      </w:r>
+    </w:p>
+    <w:p>
+      <w:pPr>
+        <w:jc w:val="both"/>
+      </w:pPr>
+    </w:p>
+    <w:p>
+      <w:pPr>
+        <w:jc w:val="both"/>
+      </w:pPr>
+      <w:r>
+        <w:rPr>
+          <w:rFonts w:hint="eastAsia"/>
+        </w:rPr>
+        <w:t>Practically</w:t>
+      </w:r>
+      <w:r>
+        <w:t xml:space="preserve">, </w:t>
+      </w:r>
+      <w:r>
+        <w:t>it is not always realistic to find a best-fitting interpretable model that outcompete</w:t>
+      </w:r>
+      <w:r>
+        <w:t>s</w:t>
+      </w:r>
+      <w:r>
+        <w:t xml:space="preserve"> their black-box counterparts, due to our limitations </w:t>
+      </w:r>
+      <w:r>
+        <w:t>in term of</w:t>
       </w:r>
       <w:r>
         <w:t xml:space="preserve"> </w:t>
       </w:r>
       <w:r>
+        <w:t>data availability</w:t>
+      </w:r>
+      <w:r>
+        <w:t xml:space="preserve">. For example, in genomic medicine, we used to think that genes are the sole contributor to phenotypic variation. </w:t>
+      </w:r>
+      <w:r>
+        <w:rPr>
+          <w:rFonts w:hint="eastAsia"/>
+        </w:rPr>
+        <w:t>It</w:t>
+      </w:r>
+      <w:r>
+        <w:t xml:space="preserve"> is not until in recently years, we have come to realise that epigenetics also plays a role in phenotypic variation. However, examin</w:t>
+      </w:r>
+      <w:r>
+        <w:t>ing</w:t>
+      </w:r>
+      <w:r>
+        <w:t xml:space="preserve"> all epigenetic </w:t>
+      </w:r>
+      <w:r>
+        <w:t>changes</w:t>
+      </w:r>
+      <w:r>
+        <w:t xml:space="preserve"> is technically difficult</w:t>
+      </w:r>
+      <w:r>
+        <w:t xml:space="preserve">, although it is helpful to build a biologically plausible model, </w:t>
+      </w:r>
+      <w:r>
+        <w:t xml:space="preserve">and even if </w:t>
+      </w:r>
+      <w:r>
+        <w:t>possible</w:t>
+      </w:r>
+      <w:r>
+        <w:t>, it will be too expensive</w:t>
+      </w:r>
+      <w:r>
+        <w:t>.</w:t>
+      </w:r>
+      <w:r>
+        <w:t xml:space="preserve"> </w:t>
+      </w:r>
+      <w:r>
         <w:t>Besides</w:t>
       </w:r>
       <w:r>
-        <w:t xml:space="preserve">, the theory is statically probable, which means it should not be expected to be true for all scenarios. An analogue here is that although the water on </w:t>
-      </w:r>
-      <w:r>
-        <w:t>E</w:t>
-      </w:r>
-      <w:r>
-        <w:t xml:space="preserve">arth is </w:t>
-      </w:r>
-      <w:r>
-        <w:t>highly</w:t>
-      </w:r>
-      <w:r>
-        <w:t xml:space="preserve"> likely to be saline</w:t>
-      </w:r>
-      <w:r>
-        <w:t xml:space="preserve"> statically since saline water takes up over 97% of Earth’s water</w:t>
-      </w:r>
-      <w:r>
-        <w:t>,</w:t>
-      </w:r>
-      <w:r>
-        <w:t xml:space="preserve"> yet undoubtedly there still exists fresh water </w:t>
+        <w:t xml:space="preserve"> economic considerations, </w:t>
       </w:r>
       <w:r>
         <w:fldChar w:fldCharType="begin"/>
       </w:r>
       <w:r>
-        <w:instrText xml:space="preserve"> ADDIN ZOTERO_ITEM CSL_CITATION {"citationID":"iyFveBG2","properties":{"formattedCitation":"(Shiklomanov 1993)","plainCitation":"(Shiklomanov 1993)","noteIndex":0},"citationItems":[{"id":162,"uris":["http://zotero.org/users/7549242/items/4CPRPCJQ"],"uri":["http://zotero.org/users/7549242/items/4CPRPCJQ"],"itemData":{"id":162,"type":"chapter","container-title":"Water in Crisis: A Guide to the World's Fresh Water Resources","note":"editor: Gleick, Peter H.","title":"The distribution of water on, in, and above the Earth","URL":"https://www.usgs.gov/media/images/distribution-water-and-above-earth","author":[{"family":"Shiklomanov","given":"Igor"}],"accessed":{"date-parts":[["2021",3,4]]},"issued":{"date-parts":[["1993"]]}}}],"schema":"https://github.com/citation-style-language/schema/raw/master/csl-citation.json"} </w:instrText>
+        <w:instrText xml:space="preserve"> ADDIN ZOTERO_ITEM CSL_CITATION {"citationID":"3uqIiYdo","properties":{"formattedCitation":"(Li and Lehner 2020)","plainCitation":"(Li and Lehner 2020)","noteIndex":0},"citationItems":[{"id":164,"uris":["http://zotero.org/users/7549242/items/QY9CEC7Q"],"uri":["http://zotero.org/users/7549242/items/QY9CEC7Q"],"itemData":{"id":164,"type":"article-journal","abstract":"A goal of biology is to predict how mutations combine to alter phenotypes, fitness and disease. It is often assumed that mutations combine additively or with interactions that can be predicted. Here, we show using simulations that, even for the simple example of the lambda phage transcription factor CI repressing a gene, this assumption is incorrect and that perfect measurements of the effects of mutations on a trait and mechanistic understanding can be insufficient to predict what happens when two mutations are combined. This apparent paradox arises because mutations can have different biophysical effects to cause the same change in a phenotype and the outcome in a double mutant depends upon what these hidden biophysical changes actually are. Pleiotropy and non-monotonic functions further confound prediction of how mutations interact. Accurate prediction of phenotypes and disease will sometimes not be possible unless these biophysical ambiguities can be resolved using additional measurements.","container-title":"Nature Communications","DOI":"10.1038/s41467-020-18694-0","ISSN":"2041-1723","issue":"1","language":"en","note":"ZSCC: 0000000 \nnumber: 1\npublisher: Nature Publishing Group","page":"4923","source":"www.nature.com","title":"Biophysical ambiguities prevent accurate genetic prediction","URL":"10.1038/s41467-020-18694-0","volume":"11","author":[{"family":"Li","given":"Xianghua"},{"family":"Lehner","given":"Ben"}],"accessed":{"date-parts":[["2021",3,4]]},"issued":{"date-parts":[["2020",10,1]]}}}],"schema":"https://github.com/citation-style-language/schema/raw/master/csl-citation.json"} </w:instrText>
       </w:r>
       <w:r>
         <w:fldChar w:fldCharType="separate"/>
@@ -431,206 +552,7 @@
         <w:rPr>
           <w:noProof/>
         </w:rPr>
-        <w:t>(Shiklomanov 1993)</w:t>
-      </w:r>
-      <w:r>
-        <w:fldChar w:fldCharType="end"/>
-      </w:r>
-      <w:r>
-        <w:t xml:space="preserve">, where </w:t>
-      </w:r>
-      <w:r>
-        <w:t xml:space="preserve">the </w:t>
-      </w:r>
-      <w:r>
-        <w:t>high likelihood is not useful. Similarly, the theory may not be helpful to specific scenarios</w:t>
-      </w:r>
-      <w:r>
-        <w:t xml:space="preserve">, for </w:t>
-      </w:r>
-      <w:r>
-        <w:t>interpretability is domain-specific</w:t>
-      </w:r>
-      <w:r>
-        <w:t xml:space="preserve">; thus, </w:t>
-      </w:r>
-      <w:r>
-        <w:t xml:space="preserve">we are unable to tell whether </w:t>
-      </w:r>
-      <w:r>
-        <w:t>the model</w:t>
-      </w:r>
-      <w:r>
-        <w:t xml:space="preserve"> </w:t>
-      </w:r>
-      <w:r>
-        <w:t>is</w:t>
-      </w:r>
-      <w:r>
-        <w:t xml:space="preserve"> plausible without </w:t>
-      </w:r>
-      <w:r>
-        <w:t>a</w:t>
-      </w:r>
-      <w:r>
-        <w:t xml:space="preserve"> specific context</w:t>
-      </w:r>
-      <w:r>
-        <w:t xml:space="preserve">, which makes </w:t>
-      </w:r>
-      <w:r>
-        <w:t>Rashomon set</w:t>
-      </w:r>
-      <w:r>
-        <w:t>s less helpful</w:t>
-      </w:r>
-      <w:r>
-        <w:t xml:space="preserve"> </w:t>
-      </w:r>
-      <w:r>
-        <w:fldChar w:fldCharType="begin"/>
-      </w:r>
-      <w:r>
-        <w:instrText xml:space="preserve"> ADDIN ZOTERO_ITEM CSL_CITATION {"citationID":"neUeim6l","properties":{"formattedCitation":"(Martin 2019)","plainCitation":"(Martin 2019)","noteIndex":0},"citationItems":[{"id":142,"uris":["http://zotero.org/users/7549242/items/P4N3DNUB"],"uri":["http://zotero.org/users/7549242/items/P4N3DNUB"],"itemData":{"id":142,"type":"thesis","event-place":"Cambridge","genre":"Masters Dissertation","language":"en","note":"ZSCC: 0000262","publisher":"University of Cambridge","publisher-place":"Cambridge","source":"Zotero","title":"Interpretable Machine Learning","URL":"https://pdfs.semanticscholar.org/b0c3/4618ffd1154f35863e2ce7250ac6b6f2c424.pdf","author":[{"family":"Martin","given":"Tyler"}],"issued":{"date-parts":[["2019"]]}}}],"schema":"https://github.com/citation-style-language/schema/raw/master/csl-citation.json"} </w:instrText>
-      </w:r>
-      <w:r>
-        <w:fldChar w:fldCharType="separate"/>
-      </w:r>
-      <w:r>
-        <w:rPr>
-          <w:noProof/>
-        </w:rPr>
-        <w:t>(Martin 2019)</w:t>
-      </w:r>
-      <w:r>
-        <w:fldChar w:fldCharType="end"/>
-      </w:r>
-      <w:r>
-        <w:t>.</w:t>
-      </w:r>
-    </w:p>
-    <w:p>
-      <w:pPr>
-        <w:jc w:val="both"/>
-      </w:pPr>
-    </w:p>
-    <w:p>
-      <w:pPr>
-        <w:jc w:val="both"/>
-      </w:pPr>
-      <w:r>
-        <w:rPr>
-          <w:rFonts w:hint="eastAsia"/>
-        </w:rPr>
-        <w:t>Practically</w:t>
-      </w:r>
-      <w:r>
-        <w:t xml:space="preserve">, </w:t>
-      </w:r>
-      <w:r>
-        <w:t>it is not always realistic to find a best-fitting interpretable model that outcompete</w:t>
-      </w:r>
-      <w:r>
-        <w:t>s</w:t>
-      </w:r>
-      <w:r>
-        <w:t xml:space="preserve"> their black-box counterparts, due to our limitations </w:t>
-      </w:r>
-      <w:r>
-        <w:t>in term of</w:t>
-      </w:r>
-      <w:r>
-        <w:t xml:space="preserve"> </w:t>
-      </w:r>
-      <w:r>
-        <w:t>data availability</w:t>
-      </w:r>
-      <w:r>
-        <w:t xml:space="preserve">. For example, in </w:t>
-      </w:r>
-      <w:r>
-        <w:t>genomic medicine</w:t>
-      </w:r>
-      <w:r>
-        <w:t xml:space="preserve">, we used to think that genes are the sole contributor to phenotypic variation. </w:t>
-      </w:r>
-      <w:r>
-        <w:rPr>
-          <w:rFonts w:hint="eastAsia"/>
-        </w:rPr>
-        <w:t>It</w:t>
-      </w:r>
-      <w:r>
-        <w:t xml:space="preserve"> is not until in recently years, we have come to realise that epigenetics also plays a role in </w:t>
-      </w:r>
-      <w:r>
-        <w:t>phenotypic variation</w:t>
-      </w:r>
-      <w:r>
-        <w:t>. However, examin</w:t>
-      </w:r>
-      <w:r>
-        <w:t>ing</w:t>
-      </w:r>
-      <w:r>
-        <w:t xml:space="preserve"> all epigenetic </w:t>
-      </w:r>
-      <w:r>
-        <w:t>changes</w:t>
-      </w:r>
-      <w:r>
-        <w:t xml:space="preserve"> is technically difficult</w:t>
-      </w:r>
-      <w:r>
-        <w:t xml:space="preserve">, although it is helpful to build a biologically plausible model, </w:t>
-      </w:r>
-      <w:r>
-        <w:t xml:space="preserve">and even if </w:t>
-      </w:r>
-      <w:r>
-        <w:t>possible</w:t>
-      </w:r>
-      <w:r>
-        <w:t>, it will be too expensive</w:t>
-      </w:r>
-      <w:r>
-        <w:t>.</w:t>
-      </w:r>
-      <w:r>
-        <w:t xml:space="preserve"> </w:t>
-      </w:r>
-      <w:r>
-        <w:t>Besides</w:t>
-      </w:r>
-      <w:r>
-        <w:t xml:space="preserve"> economic considerations, </w:t>
-      </w:r>
-      <w:r>
-        <w:fldChar w:fldCharType="begin"/>
-      </w:r>
-      <w:r>
-        <w:instrText xml:space="preserve"> ADDIN ZOTERO_ITEM CSL_CITATION {"citationID":"3uqIiYdo","properties":{"formattedCitation":"(Li and Lehner 2020)","plainCitation":"(Li and Lehner 2020)","noteIndex":0},"citationItems":[{"id":164,"uris":["http://zotero.org/users/7549242/items/QY9CEC7Q"],"uri":["http://zotero.org/users/7549242/items/QY9CEC7Q"],"itemData":{"id":164,"type":"article-journal","abstract":"A goal of biology is to predict how mutations combine to alter phenotypes, fitness and disease. It is often assumed that mutations combine additively or with interactions that can be predicted. Here, we show using simulations that, even for the simple example of the lambda phage transcription factor CI repressing a gene, this assumption is incorrect and that perfect measurements of the effects of mutations on a trait and mechanistic understanding can be insufficient to predict what happens when two mutations are combined. This apparent paradox arises because mutations can have different biophysical effects to cause the same change in a phenotype and the outcome in a double mutant depends upon what these hidden biophysical changes actually are. Pleiotropy and non-monotonic functions further confound prediction of how mutations interact. Accurate prediction of phenotypes and disease will sometimes not be possible unless these biophysical ambiguities can be resolved using additional measurements.","container-title":"Nature Communications","DOI":"10.1038/s41467-020-18694-0","ISSN":"2041-1723","issue":"1","language":"en","note":"ZSCC: 0000000 \nnumber: 1\npublisher: Nature Publishing Group","page":"4923","source":"www.nature.com","title":"Biophysical ambiguities prevent accurate genetic prediction","URL":"10.1038/s41467-020-18694-0","volume":"11","author":[{"family":"Li","given":"Xianghua"},{"family":"Lehner","given":"Ben"}],"accessed":{"date-parts":[["2021",3,4]]},"issued":{"date-parts":[["2020",10,1]]}}}],"schema":"https://github.com/citation-style-language/schema/raw/master/csl-citation.json"} </w:instrText>
-      </w:r>
-      <w:r>
-        <w:fldChar w:fldCharType="separate"/>
-      </w:r>
-      <w:r>
-        <w:rPr>
-          <w:noProof/>
-        </w:rPr>
-        <w:t xml:space="preserve">Li and Lehner </w:t>
-      </w:r>
-      <w:r>
-        <w:rPr>
-          <w:noProof/>
-        </w:rPr>
-        <w:t>(</w:t>
-      </w:r>
-      <w:r>
-        <w:rPr>
-          <w:noProof/>
-        </w:rPr>
-        <w:t>2020)</w:t>
+        <w:t>Li and Lehner (2020)</w:t>
       </w:r>
       <w:r>
         <w:fldChar w:fldCharType="end"/>
@@ -727,9 +649,6 @@
         <w:t xml:space="preserve"> </w:t>
       </w:r>
       <w:r>
-        <w:rPr>
-          <w:rFonts w:hint="eastAsia"/>
-        </w:rPr>
         <w:fldChar w:fldCharType="begin"/>
       </w:r>
       <w:r>
@@ -789,13 +708,8 @@
       <w:r>
         <w:fldChar w:fldCharType="separate"/>
       </w:r>
-      <w:proofErr w:type="spellStart"/>
-      <w:r>
-        <w:t>Breiman</w:t>
-      </w:r>
-      <w:proofErr w:type="spellEnd"/>
-      <w:r>
-        <w:t xml:space="preserve"> (2001)</w:t>
+      <w:r>
+        <w:t>Breiman (2001)</w:t>
       </w:r>
       <w:r>
         <w:fldChar w:fldCharType="end"/>
@@ -819,15 +733,7 @@
         <w:fldChar w:fldCharType="separate"/>
       </w:r>
       <w:r>
-        <w:t>(</w:t>
-      </w:r>
-      <w:proofErr w:type="spellStart"/>
-      <w:r>
-        <w:t>Hancox</w:t>
-      </w:r>
-      <w:proofErr w:type="spellEnd"/>
-      <w:r>
-        <w:t>-Li 2020)</w:t>
+        <w:t>(Hancox-Li 2020)</w:t>
       </w:r>
       <w:r>
         <w:fldChar w:fldCharType="end"/>
@@ -945,87 +851,190 @@
         <w:t>, a</w:t>
       </w:r>
       <w:r>
-        <w:t xml:space="preserve"> meaningful model choice do</w:t>
-      </w:r>
-      <w:r>
-        <w:t>es</w:t>
-      </w:r>
-      <w:r>
-        <w:t xml:space="preserve"> not</w:t>
-      </w:r>
-      <w:r>
-        <w:t xml:space="preserve"> necessarily</w:t>
-      </w:r>
-      <w:r>
-        <w:t xml:space="preserve"> lead to an </w:t>
-      </w:r>
-      <w:r>
-        <w:t>explainable model</w:t>
+        <w:t xml:space="preserve"> meaningful model choice does not necessarily lead to an explainable model. </w:t>
+      </w:r>
+      <w:r>
+        <w:t xml:space="preserve">Often, our data often involve extraordinarily complex interactions between variables, which make simple, contrastive explanations that people would like to know highly unlikely. </w:t>
+      </w:r>
+      <w:r>
+        <w:t xml:space="preserve">For example, in quantitative genetics, we could identify hundreds of loci responsible for a single trait but the contribution of even the most important loci is only moderate </w:t>
+      </w:r>
+      <w:r>
+        <w:fldChar w:fldCharType="begin"/>
+      </w:r>
+      <w:r>
+        <w:instrText xml:space="preserve"> ADDIN ZOTERO_ITEM CSL_CITATION {"citationID":"5DLdF559","properties":{"formattedCitation":"(Boyle et al. 2017)","plainCitation":"(Boyle et al. 2017)","noteIndex":0},"citationItems":[{"id":35,"uris":["http://zotero.org/users/7549242/items/L7GCKQW7"],"uri":["http://zotero.org/users/7549242/items/L7GCKQW7"],"itemData":{"id":35,"type":"article-journal","abstract":"A central goal of genetics is to understand the links between genetic variation and disease. Intuitively, one might expect disease-causing variants to cluster into key pathways that drive disease etiology. But for complex traits, association signals tend to be spread across most of the genome-including near many genes without an obvious connection to disease. We propose that gene regulatory networks are sufficiently interconnected such that all genes expressed in disease-relevant cells are liable to affect the functions of core disease-related genes and that most heritability can be explained by effects on genes outside core pathways. We refer to this hypothesis as an \"omnigenic\" model.","container-title":"Cell","DOI":"10.1016/j.cell.2017.05.038","ISSN":"00928674","issue":"7","language":"eng","note":"ZSCC: 0001477 \n1181 citations (Crossref) [2021-02-20]","page":"1177–1186","title":"An Expanded View of Complex Traits: From Polygenic to Omnigenic","URL":"https://pubmed.ncbi.nlm.nih.gov/28622505 https://www.ncbi.nlm.nih.gov/pmc/articles/PMC5536862/ https://linkinghub.elsevier.com/retrieve/pii/S0092867417306293","volume":"169","author":[{"family":"Boyle","given":"Evan A"},{"family":"Li","given":"Yang I"},{"family":"Pritchard","given":"Jonathan K"}],"issued":{"date-parts":[["2017",6]]}}}],"schema":"https://github.com/citation-style-language/schema/raw/master/csl-citation.json"} </w:instrText>
+      </w:r>
+      <w:r>
+        <w:fldChar w:fldCharType="separate"/>
+      </w:r>
+      <w:r>
+        <w:rPr>
+          <w:noProof/>
+        </w:rPr>
+        <w:t>(Boyle et al. 2017)</w:t>
+      </w:r>
+      <w:r>
+        <w:fldChar w:fldCharType="end"/>
+      </w:r>
+      <w:r>
+        <w:t xml:space="preserve">, which makes the genetic explanation of </w:t>
+      </w:r>
+      <w:r>
+        <w:t>a</w:t>
+      </w:r>
+      <w:r>
+        <w:t xml:space="preserve"> trait less intuitively straightforward.</w:t>
+      </w:r>
+      <w:r>
+        <w:t xml:space="preserve"> </w:t>
+      </w:r>
+      <w:r>
+        <w:t xml:space="preserve">Therefore, Rudin also points out that this conclusion does not apply to complicated, less-structured, noisy data that may lack representativeness, such as dataset used by computer vision, where </w:t>
+      </w:r>
+      <w:proofErr w:type="gramStart"/>
+      <w:r>
+        <w:t>a lot of</w:t>
+      </w:r>
+      <w:proofErr w:type="gramEnd"/>
+      <w:r>
+        <w:t xml:space="preserve"> different highly accurate models are unusual.</w:t>
+      </w:r>
+    </w:p>
+    <w:p>
+      <w:pPr>
+        <w:jc w:val="both"/>
+      </w:pPr>
+    </w:p>
+    <w:p>
+      <w:pPr>
+        <w:jc w:val="both"/>
+      </w:pPr>
+      <w:r>
+        <w:t xml:space="preserve">Furthermore, </w:t>
+      </w:r>
+      <w:r>
+        <w:fldChar w:fldCharType="begin"/>
+      </w:r>
+      <w:r>
+        <w:instrText xml:space="preserve"> ADDIN ZOTERO_ITEM CSL_CITATION {"citationID":"5JcPPX1O","properties":{"formattedCitation":"(Hancox-Li 2020)","plainCitation":"(Hancox-Li 2020)","dontUpdate":true,"noteIndex":0},"citationItems":[{"id":136,"uris":["http://zotero.org/users/7549242/items/Z2X6G7YR"],"uri":["http://zotero.org/users/7549242/items/Z2X6G7YR"],"itemData":{"id":136,"type":"paper-conference","abstract":"The explainable AI literature contains multiple notions of what an explanation is and what desiderata explanations should satisfy. One implicit source of disagreement is how far the explanations should reflect real patterns in the data or the world. This disagreement underlies debates about other desiderata, such as how robust explanations are to slight perturbations in the input data. I argue that robustness is desirable to the extent that we're concerned about finding real patterns in the world. The import of real patterns differs according to the problem context. In some contexts, non-robust explanations can constitute a moral hazard. By being clear about the extent to which we care about capturing real patterns, we can also determine whether the Rashomon Effect is a boon or a bane.","collection-title":"FAT* '20","container-title":"Proceedings of the 2020 Conference on Fairness, Accountability, and Transparency","DOI":"10.1145/3351095.3372836","event-place":"New York, NY, USA","ISBN":"978-1-4503-6936-7","note":"ZSCC: 0000011","page":"640–647","publisher":"Association for Computing Machinery","publisher-place":"New York, NY, USA","source":"ACM Digital Library","title":"Robustness in machine learning explanations: does it matter?","title-short":"Robustness in machine learning explanations","URL":"https://doi.org/10.1145/3351095.3372836","author":[{"family":"Hancox-Li","given":"Leif"}],"accessed":{"date-parts":[["2021",3,3]]},"issued":{"date-parts":[["2020",1,27]]}}}],"schema":"https://github.com/citation-style-language/schema/raw/master/csl-citation.json"} </w:instrText>
+      </w:r>
+      <w:r>
+        <w:fldChar w:fldCharType="separate"/>
+      </w:r>
+      <w:r>
+        <w:rPr>
+          <w:noProof/>
+        </w:rPr>
+        <w:t>Hancox-Li (2020)</w:t>
+      </w:r>
+      <w:r>
+        <w:fldChar w:fldCharType="end"/>
+      </w:r>
+      <w:r>
+        <w:t xml:space="preserve"> and others argue against the robustness of the</w:t>
+      </w:r>
+      <w:r>
+        <w:t xml:space="preserve"> Rashomon set</w:t>
+      </w:r>
+      <w:r>
+        <w:t xml:space="preserve">. A concrete example is made by </w:t>
+      </w:r>
+      <w:r>
+        <w:fldChar w:fldCharType="begin"/>
+      </w:r>
+      <w:r>
+        <w:instrText xml:space="preserve"> ADDIN ZOTERO_ITEM CSL_CITATION {"citationID":"jmJv9D3g","properties":{"formattedCitation":"(Dong and Rudin 2020)","plainCitation":"(Dong and Rudin 2020)","dontUpdate":true,"noteIndex":0},"citationItems":[{"id":148,"uris":["http://zotero.org/users/7549242/items/LKKHZDWD"],"uri":["http://zotero.org/users/7549242/items/LKKHZDWD"],"itemData":{"id":148,"type":"article-journal","abstract":"Variable importance is central to scientific studies, including the social sciences and causal inference, healthcare, and other domains. However, current notions of variable importance are often tied to a specific predictive model. This is problematic: what if there were multiple well-performing predictive models, and a specific variable is important to some of them and not to others? In that case, we may not be able to tell from a single well-performing model whether a variable is always important in predicting the outcome. Rather than depending on variable importance for a single predictive model, we would like to explore variable importance for all approximately-equally-accurate predictive models. This work introduces the concept of a variable importance cloud, which maps every variable to its importance for every good predictive model. We show properties of the variable importance cloud and draw connections to other areas of statistics. We introduce variable importance diagrams as a projection of the variable importance cloud into two dimensions for visualization purposes. Experiments with criminal justice, marketing data, and image classification tasks illustrate how variables can change dramatically in importance for approximately-equally-accurate predictive models","container-title":"arXiv:1901.03209 [cs, stat]","note":"ZSCC: NoCitationData[s0] \narXiv: 1901.03209","source":"arXiv.org","title":"Variable Importance Clouds: A Way to Explore Variable Importance for the Set of Good Models","title-short":"Variable Importance Clouds","URL":"http://arxiv.org/abs/1901.03209","author":[{"family":"Dong","given":"Jiayun"},{"family":"Rudin","given":"Cynthia"}],"accessed":{"date-parts":[["2021",3,4]]},"issued":{"date-parts":[["2020",2,9]]}}}],"schema":"https://github.com/citation-style-language/schema/raw/master/csl-citation.json"} </w:instrText>
+      </w:r>
+      <w:r>
+        <w:fldChar w:fldCharType="separate"/>
+      </w:r>
+      <w:r>
+        <w:rPr>
+          <w:noProof/>
+        </w:rPr>
+        <w:t>Dong and Rudin (2020)</w:t>
+      </w:r>
+      <w:r>
+        <w:fldChar w:fldCharType="end"/>
+      </w:r>
+      <w:r>
+        <w:t xml:space="preserve"> who construct a Rashomon set for the recidivism data set used in the COMPAS algorithm. They find that</w:t>
+      </w:r>
+      <w:r>
+        <w:t xml:space="preserve"> lower importance of race is associated with higher importance of age or prior criminal history and vice versa</w:t>
+      </w:r>
+      <w:r>
+        <w:t>, in the almost-equally accurate predictive models given by the Rashomon set</w:t>
+      </w:r>
+      <w:r>
+        <w:t xml:space="preserve"> and that race is important only when age or prior criminal history are unimportant. However, although race is less important in </w:t>
+      </w:r>
+      <w:proofErr w:type="gramStart"/>
+      <w:r>
+        <w:t>some</w:t>
+      </w:r>
+      <w:proofErr w:type="gramEnd"/>
+      <w:r>
+        <w:t xml:space="preserve"> models in the set, it does not mean that it is objectively unimportant</w:t>
+      </w:r>
+      <w:r>
+        <w:t xml:space="preserve">; </w:t>
+      </w:r>
+      <w:r>
+        <w:t xml:space="preserve">Also, it is questionable how we should choose the explanations for the model. Although </w:t>
+      </w:r>
+      <w:r>
+        <w:rPr>
+          <w:rFonts w:hint="eastAsia"/>
+        </w:rPr>
+        <w:t>Rud</w:t>
+      </w:r>
+      <w:r>
+        <w:t xml:space="preserve">in argues that a domain expert could help with model improvement, it is possible that a company deliberately hide all the other model choices, providing an explanation that is likely to be accepted, which may cause a moral crisis. </w:t>
+      </w:r>
+      <w:r>
+        <w:rPr>
+          <w:rFonts w:hint="eastAsia"/>
+        </w:rPr>
+        <w:t>Thus,</w:t>
+      </w:r>
+      <w:r>
+        <w:t xml:space="preserve"> a description of variable-variable interaction will therefore provide a fuller understanding of the real-world fact that is reflected by the </w:t>
+      </w:r>
+      <w:r>
+        <w:rPr>
+          <w:rFonts w:hint="eastAsia"/>
+        </w:rPr>
+        <w:t>Rashomon</w:t>
+      </w:r>
+      <w:r>
+        <w:t xml:space="preserve"> set</w:t>
+      </w:r>
+      <w:r>
+        <w:t xml:space="preserve"> </w:t>
+      </w:r>
+      <w:r>
+        <w:fldChar w:fldCharType="begin"/>
+      </w:r>
+      <w:r>
+        <w:instrText xml:space="preserve"> ADDIN ZOTERO_ITEM CSL_CITATION {"citationID":"lqLRpSx4","properties":{"formattedCitation":"(Hancox-Li 2020)","plainCitation":"(Hancox-Li 2020)","noteIndex":0},"citationItems":[{"id":136,"uris":["http://zotero.org/users/7549242/items/Z2X6G7YR"],"uri":["http://zotero.org/users/7549242/items/Z2X6G7YR"],"itemData":{"id":136,"type":"paper-conference","abstract":"The explainable AI literature contains multiple notions of what an explanation is and what desiderata explanations should satisfy. One implicit source of disagreement is how far the explanations should reflect real patterns in the data or the world. This disagreement underlies debates about other desiderata, such as how robust explanations are to slight perturbations in the input data. I argue that robustness is desirable to the extent that we're concerned about finding real patterns in the world. The import of real patterns differs according to the problem context. In some contexts, non-robust explanations can constitute a moral hazard. By being clear about the extent to which we care about capturing real patterns, we can also determine whether the Rashomon Effect is a boon or a bane.","collection-title":"FAT* '20","container-title":"Proceedings of the 2020 Conference on Fairness, Accountability, and Transparency","DOI":"10.1145/3351095.3372836","event-place":"New York, NY, USA","ISBN":"978-1-4503-6936-7","note":"ZSCC: 0000011","page":"640–647","publisher":"Association for Computing Machinery","publisher-place":"New York, NY, USA","source":"ACM Digital Library","title":"Robustness in machine learning explanations: does it matter?","title-short":"Robustness in machine learning explanations","URL":"https://doi.org/10.1145/3351095.3372836","author":[{"family":"Hancox-Li","given":"Leif"}],"accessed":{"date-parts":[["2021",3,3]]},"issued":{"date-parts":[["2020",1,27]]}}}],"schema":"https://github.com/citation-style-language/schema/raw/master/csl-citation.json"} </w:instrText>
+      </w:r>
+      <w:r>
+        <w:fldChar w:fldCharType="separate"/>
+      </w:r>
+      <w:r>
+        <w:rPr>
+          <w:noProof/>
+        </w:rPr>
+        <w:t>(Hancox-Li 2020)</w:t>
+      </w:r>
+      <w:r>
+        <w:fldChar w:fldCharType="end"/>
       </w:r>
       <w:r>
         <w:t>.</w:t>
       </w:r>
-      <w:r>
-        <w:t xml:space="preserve"> </w:t>
-      </w:r>
-      <w:r>
-        <w:t>Often, our data often involve extraordinarily complex interactions between variables, which make simple, contrastive explanations that people would like to know highly unlikely.</w:t>
-      </w:r>
-      <w:r>
-        <w:t xml:space="preserve"> </w:t>
-      </w:r>
-      <w:r>
-        <w:t xml:space="preserve">For example, in quantitative genetics, we could identify hundreds of loci responsible for a single trait but the contribution of even the most important loci is only moderate </w:t>
-      </w:r>
-      <w:r>
-        <w:fldChar w:fldCharType="begin"/>
-      </w:r>
-      <w:r>
-        <w:instrText xml:space="preserve"> ADDIN ZOTERO_ITEM CSL_CITATION {"citationID":"5DLdF559","properties":{"formattedCitation":"(Boyle et al. 2017)","plainCitation":"(Boyle et al. 2017)","noteIndex":0},"citationItems":[{"id":35,"uris":["http://zotero.org/users/7549242/items/L7GCKQW7"],"uri":["http://zotero.org/users/7549242/items/L7GCKQW7"],"itemData":{"id":35,"type":"article-journal","abstract":"A central goal of genetics is to understand the links between genetic variation and disease. Intuitively, one might expect disease-causing variants to cluster into key pathways that drive disease etiology. But for complex traits, association signals tend to be spread across most of the genome-including near many genes without an obvious connection to disease. We propose that gene regulatory networks are sufficiently interconnected such that all genes expressed in disease-relevant cells are liable to affect the functions of core disease-related genes and that most heritability can be explained by effects on genes outside core pathways. We refer to this hypothesis as an \"omnigenic\" model.","container-title":"Cell","DOI":"10.1016/j.cell.2017.05.038","ISSN":"00928674","issue":"7","language":"eng","note":"ZSCC: 0001477 \n1181 citations (Crossref) [2021-02-20]","page":"1177–1186","title":"An Expanded View of Complex Traits: From Polygenic to Omnigenic","URL":"https://pubmed.ncbi.nlm.nih.gov/28622505 https://www.ncbi.nlm.nih.gov/pmc/articles/PMC5536862/ https://linkinghub.elsevier.com/retrieve/pii/S0092867417306293","volume":"169","author":[{"family":"Boyle","given":"Evan A"},{"family":"Li","given":"Yang I"},{"family":"Pritchard","given":"Jonathan K"}],"issued":{"date-parts":[["2017",6]]}}}],"schema":"https://github.com/citation-style-language/schema/raw/master/csl-citation.json"} </w:instrText>
-      </w:r>
-      <w:r>
-        <w:fldChar w:fldCharType="separate"/>
-      </w:r>
-      <w:r>
-        <w:rPr>
-          <w:noProof/>
-        </w:rPr>
-        <w:t>(Boyle et al. 2017)</w:t>
-      </w:r>
-      <w:r>
-        <w:fldChar w:fldCharType="end"/>
-      </w:r>
-      <w:r>
-        <w:t xml:space="preserve">, which makes the genetic explanation of </w:t>
-      </w:r>
-      <w:r>
-        <w:t>a</w:t>
-      </w:r>
-      <w:r>
-        <w:t xml:space="preserve"> trait less intuitively straightforward.</w:t>
-      </w:r>
-      <w:r>
-        <w:t xml:space="preserve"> </w:t>
-      </w:r>
-      <w:r>
-        <w:t xml:space="preserve">Therefore, </w:t>
-      </w:r>
-      <w:r>
-        <w:t xml:space="preserve">Rudin also points out that this conclusion does not apply to complicated, less-structured, noisy data that may lack representativeness, such as dataset used by computer vision, where </w:t>
-      </w:r>
-      <w:proofErr w:type="gramStart"/>
-      <w:r>
-        <w:t>a lot of</w:t>
-      </w:r>
-      <w:proofErr w:type="gramEnd"/>
-      <w:r>
-        <w:t xml:space="preserve"> different highly accurate models are unusual.</w:t>
-      </w:r>
-    </w:p>
-    <w:p>
-      <w:pPr>
-        <w:jc w:val="both"/>
-      </w:pPr>
     </w:p>
     <w:p>
       <w:pPr>
@@ -1033,181 +1042,6 @@
         <w:rPr>
           <w:rFonts w:hint="eastAsia"/>
         </w:rPr>
-      </w:pPr>
-      <w:r>
-        <w:t xml:space="preserve">Furthermore, </w:t>
-      </w:r>
-      <w:r>
-        <w:fldChar w:fldCharType="begin"/>
-      </w:r>
-      <w:r>
-        <w:instrText xml:space="preserve"> ADDIN ZOTERO_ITEM CSL_CITATION {"citationID":"5JcPPX1O","properties":{"formattedCitation":"(Hancox-Li 2020)","plainCitation":"(Hancox-Li 2020)","dontUpdate":true,"noteIndex":0},"citationItems":[{"id":136,"uris":["http://zotero.org/users/7549242/items/Z2X6G7YR"],"uri":["http://zotero.org/users/7549242/items/Z2X6G7YR"],"itemData":{"id":136,"type":"paper-conference","abstract":"The explainable AI literature contains multiple notions of what an explanation is and what desiderata explanations should satisfy. One implicit source of disagreement is how far the explanations should reflect real patterns in the data or the world. This disagreement underlies debates about other desiderata, such as how robust explanations are to slight perturbations in the input data. I argue that robustness is desirable to the extent that we're concerned about finding real patterns in the world. The import of real patterns differs according to the problem context. In some contexts, non-robust explanations can constitute a moral hazard. By being clear about the extent to which we care about capturing real patterns, we can also determine whether the Rashomon Effect is a boon or a bane.","collection-title":"FAT* '20","container-title":"Proceedings of the 2020 Conference on Fairness, Accountability, and Transparency","DOI":"10.1145/3351095.3372836","event-place":"New York, NY, USA","ISBN":"978-1-4503-6936-7","note":"ZSCC: 0000011","page":"640–647","publisher":"Association for Computing Machinery","publisher-place":"New York, NY, USA","source":"ACM Digital Library","title":"Robustness in machine learning explanations: does it matter?","title-short":"Robustness in machine learning explanations","URL":"https://doi.org/10.1145/3351095.3372836","author":[{"family":"Hancox-Li","given":"Leif"}],"accessed":{"date-parts":[["2021",3,3]]},"issued":{"date-parts":[["2020",1,27]]}}}],"schema":"https://github.com/citation-style-language/schema/raw/master/csl-citation.json"} </w:instrText>
-      </w:r>
-      <w:r>
-        <w:fldChar w:fldCharType="separate"/>
-      </w:r>
-      <w:r>
-        <w:rPr>
-          <w:noProof/>
-        </w:rPr>
-        <w:t>Hancox-Li (2020)</w:t>
-      </w:r>
-      <w:r>
-        <w:fldChar w:fldCharType="end"/>
-      </w:r>
-      <w:r>
-        <w:t xml:space="preserve"> and others argue against the robustness of the</w:t>
-      </w:r>
-      <w:r>
-        <w:t xml:space="preserve"> Rashomon set</w:t>
-      </w:r>
-      <w:r>
-        <w:t xml:space="preserve">. A concrete example is made by </w:t>
-      </w:r>
-      <w:r>
-        <w:fldChar w:fldCharType="begin"/>
-      </w:r>
-      <w:r>
-        <w:instrText xml:space="preserve"> ADDIN ZOTERO_ITEM CSL_CITATION {"citationID":"jmJv9D3g","properties":{"formattedCitation":"(Dong and Rudin 2020)","plainCitation":"(Dong and Rudin 2020)","dontUpdate":true,"noteIndex":0},"citationItems":[{"id":148,"uris":["http://zotero.org/users/7549242/items/LKKHZDWD"],"uri":["http://zotero.org/users/7549242/items/LKKHZDWD"],"itemData":{"id":148,"type":"article-journal","abstract":"Variable importance is central to scientific studies, including the social sciences and causal inference, healthcare, and other domains. However, current notions of variable importance are often tied to a specific predictive model. This is problematic: what if there were multiple well-performing predictive models, and a specific variable is important to some of them and not to others? In that case, we may not be able to tell from a single well-performing model whether a variable is always important in predicting the outcome. Rather than depending on variable importance for a single predictive model, we would like to explore variable importance for all approximately-equally-accurate predictive models. This work introduces the concept of a variable importance cloud, which maps every variable to its importance for every good predictive model. We show properties of the variable importance cloud and draw connections to other areas of statistics. We introduce variable importance diagrams as a projection of the variable importance cloud into two dimensions for visualization purposes. Experiments with criminal justice, marketing data, and image classification tasks illustrate how variables can change dramatically in importance for approximately-equally-accurate predictive models","container-title":"arXiv:1901.03209 [cs, stat]","note":"ZSCC: NoCitationData[s0] \narXiv: 1901.03209","source":"arXiv.org","title":"Variable Importance Clouds: A Way to Explore Variable Importance for the Set of Good Models","title-short":"Variable Importance Clouds","URL":"http://arxiv.org/abs/1901.03209","author":[{"family":"Dong","given":"Jiayun"},{"family":"Rudin","given":"Cynthia"}],"accessed":{"date-parts":[["2021",3,4]]},"issued":{"date-parts":[["2020",2,9]]}}}],"schema":"https://github.com/citation-style-language/schema/raw/master/csl-citation.json"} </w:instrText>
-      </w:r>
-      <w:r>
-        <w:fldChar w:fldCharType="separate"/>
-      </w:r>
-      <w:r>
-        <w:rPr>
-          <w:noProof/>
-        </w:rPr>
-        <w:t>Dong and Rudin (2020)</w:t>
-      </w:r>
-      <w:r>
-        <w:fldChar w:fldCharType="end"/>
-      </w:r>
-      <w:r>
-        <w:t xml:space="preserve"> who construct </w:t>
-      </w:r>
-      <w:r>
-        <w:t>a Rashomon set</w:t>
-      </w:r>
-      <w:r>
-        <w:t xml:space="preserve"> for </w:t>
-      </w:r>
-      <w:r>
-        <w:t>the recidivism data set used in the COMPAS algorithm</w:t>
-      </w:r>
-      <w:r>
-        <w:t>. They find that</w:t>
-      </w:r>
-      <w:r>
-        <w:t xml:space="preserve"> lower </w:t>
-      </w:r>
-      <w:r>
-        <w:t>importance of race</w:t>
-      </w:r>
-      <w:r>
-        <w:t xml:space="preserve"> is associated with higher </w:t>
-      </w:r>
-      <w:r>
-        <w:t>importance of age or prior criminal history</w:t>
-      </w:r>
-      <w:r>
-        <w:t xml:space="preserve"> and vice versa</w:t>
-      </w:r>
-      <w:r>
-        <w:t>, in</w:t>
-      </w:r>
-      <w:r>
-        <w:t xml:space="preserve"> the almost-equally accurate predictive models given by the Rashomon set</w:t>
-      </w:r>
-      <w:r>
-        <w:t xml:space="preserve"> and that </w:t>
-      </w:r>
-      <w:r>
-        <w:t>race is important only when age or prior criminal history are unimportant</w:t>
-      </w:r>
-      <w:r>
-        <w:t xml:space="preserve">. However, although </w:t>
-      </w:r>
-      <w:r>
-        <w:t xml:space="preserve">race is less important in </w:t>
-      </w:r>
-      <w:proofErr w:type="gramStart"/>
-      <w:r>
-        <w:t>some</w:t>
-      </w:r>
-      <w:proofErr w:type="gramEnd"/>
-      <w:r>
-        <w:t xml:space="preserve"> model</w:t>
-      </w:r>
-      <w:r>
-        <w:t>s in the set</w:t>
-      </w:r>
-      <w:r>
-        <w:t>, it does not mean that it is objectively unimportant</w:t>
-      </w:r>
-      <w:r>
-        <w:t xml:space="preserve">; </w:t>
-      </w:r>
-      <w:r>
-        <w:t xml:space="preserve">Also, it is questionable how we should choose the explanations for the model. Although </w:t>
-      </w:r>
-      <w:r>
-        <w:rPr>
-          <w:rFonts w:hint="eastAsia"/>
-        </w:rPr>
-        <w:t>Rud</w:t>
-      </w:r>
-      <w:r>
-        <w:t xml:space="preserve">in argues that a domain expert could help with model improvement, it is possible that a company deliberately hide all the other model choices, providing an explanation that is likely to be accepted, which may cause a moral crisis. </w:t>
-      </w:r>
-      <w:r>
-        <w:rPr>
-          <w:rFonts w:hint="eastAsia"/>
-        </w:rPr>
-        <w:t>Thus,</w:t>
-      </w:r>
-      <w:r>
-        <w:t xml:space="preserve"> </w:t>
-      </w:r>
-      <w:r>
-        <w:t xml:space="preserve">a description of variable-variable interaction will therefore provide a fuller understanding of the real-world fact that is reflected by the </w:t>
-      </w:r>
-      <w:r>
-        <w:rPr>
-          <w:rFonts w:hint="eastAsia"/>
-        </w:rPr>
-        <w:t>Rashomon</w:t>
-      </w:r>
-      <w:r>
-        <w:t xml:space="preserve"> set</w:t>
-      </w:r>
-      <w:r>
-        <w:t xml:space="preserve"> </w:t>
-      </w:r>
-      <w:r>
-        <w:fldChar w:fldCharType="begin"/>
-      </w:r>
-      <w:r>
-        <w:instrText xml:space="preserve"> ADDIN ZOTERO_ITEM CSL_CITATION {"citationID":"lqLRpSx4","properties":{"formattedCitation":"(Hancox-Li 2020)","plainCitation":"(Hancox-Li 2020)","noteIndex":0},"citationItems":[{"id":136,"uris":["http://zotero.org/users/7549242/items/Z2X6G7YR"],"uri":["http://zotero.org/users/7549242/items/Z2X6G7YR"],"itemData":{"id":136,"type":"paper-conference","abstract":"The explainable AI literature contains multiple notions of what an explanation is and what desiderata explanations should satisfy. One implicit source of disagreement is how far the explanations should reflect real patterns in the data or the world. This disagreement underlies debates about other desiderata, such as how robust explanations are to slight perturbations in the input data. I argue that robustness is desirable to the extent that we're concerned about finding real patterns in the world. The import of real patterns differs according to the problem context. In some contexts, non-robust explanations can constitute a moral hazard. By being clear about the extent to which we care about capturing real patterns, we can also determine whether the Rashomon Effect is a boon or a bane.","collection-title":"FAT* '20","container-title":"Proceedings of the 2020 Conference on Fairness, Accountability, and Transparency","DOI":"10.1145/3351095.3372836","event-place":"New York, NY, USA","ISBN":"978-1-4503-6936-7","note":"ZSCC: 0000011","page":"640–647","publisher":"Association for Computing Machinery","publisher-place":"New York, NY, USA","source":"ACM Digital Library","title":"Robustness in machine learning explanations: does it matter?","title-short":"Robustness in machine learning explanations","URL":"https://doi.org/10.1145/3351095.3372836","author":[{"family":"Hancox-Li","given":"Leif"}],"accessed":{"date-parts":[["2021",3,3]]},"issued":{"date-parts":[["2020",1,27]]}}}],"schema":"https://github.com/citation-style-language/schema/raw/master/csl-citation.json"} </w:instrText>
-      </w:r>
-      <w:r>
-        <w:fldChar w:fldCharType="separate"/>
-      </w:r>
-      <w:r>
-        <w:rPr>
-          <w:noProof/>
-        </w:rPr>
-        <w:t>(Hancox-Li 2020)</w:t>
-      </w:r>
-      <w:r>
-        <w:fldChar w:fldCharType="end"/>
-      </w:r>
-      <w:r>
-        <w:t>.</w:t>
-      </w:r>
-    </w:p>
-    <w:p>
-      <w:pPr>
-        <w:jc w:val="both"/>
       </w:pPr>
     </w:p>
     <w:p>
@@ -1287,49 +1121,23 @@
         <w:fldChar w:fldCharType="separate"/>
       </w:r>
       <w:r>
-        <w:t xml:space="preserve">Boyle EA, Li YI, Pritchard JK (2017) An Expanded View of Complex Traits: From Polygenic to </w:t>
-      </w:r>
-      <w:proofErr w:type="spellStart"/>
-      <w:r>
-        <w:t>Omnigenic</w:t>
-      </w:r>
-      <w:proofErr w:type="spellEnd"/>
-      <w:r>
-        <w:t>. Cell 169:1177–1186. https://doi.org/10.1016/j.cell.2017.05.038</w:t>
+        <w:t>Boyle EA, Li YI, Pritchard JK (2017) An Expanded View of Complex Traits: From Polygenic to Omnigenic. Cell 169:1177–1186. https://doi.org/10.1016/j.cell.2017.05.038</w:t>
       </w:r>
     </w:p>
     <w:p>
       <w:pPr>
         <w:pStyle w:val="Bibliography"/>
       </w:pPr>
-      <w:proofErr w:type="spellStart"/>
-      <w:r>
-        <w:t>Breiman</w:t>
-      </w:r>
-      <w:proofErr w:type="spellEnd"/>
-      <w:r>
-        <w:t xml:space="preserve"> L (2001) Statistical </w:t>
-      </w:r>
-      <w:proofErr w:type="spellStart"/>
-      <w:r>
-        <w:t>Modeling</w:t>
-      </w:r>
-      <w:proofErr w:type="spellEnd"/>
-      <w:r>
-        <w:t>: The Two Cultures (with comments and a rejoinder by the author). Statistical Science 16:199–231. https://doi.org/10.1214/ss/1009213726</w:t>
+      <w:r>
+        <w:t>Breiman L (2001) Statistical Modeling: The Two Cultures (with comments and a rejoinder by the author). Statistical Science 16:199–231. https://doi.org/10.1214/ss/1009213726</w:t>
       </w:r>
     </w:p>
     <w:p>
       <w:pPr>
         <w:pStyle w:val="Bibliography"/>
       </w:pPr>
-      <w:proofErr w:type="spellStart"/>
-      <w:r>
-        <w:t>Camburu</w:t>
-      </w:r>
-      <w:proofErr w:type="spellEnd"/>
-      <w:r>
-        <w:t xml:space="preserve"> O-M (2020) Explaining Deep Neural Networks. arXiv:201001496 [cs]</w:t>
+      <w:r>
+        <w:t>Camburu O-M (2020) Explaining Deep Neural Networks. arXiv:201001496 [cs]</w:t>
       </w:r>
     </w:p>
     <w:p>
@@ -1337,23 +1145,7 @@
         <w:pStyle w:val="Bibliography"/>
       </w:pPr>
       <w:r>
-        <w:t xml:space="preserve">Davenport C (2010) Media bias, perspective, and state </w:t>
-      </w:r>
-      <w:proofErr w:type="gramStart"/>
-      <w:r>
-        <w:t>repression :</w:t>
-      </w:r>
-      <w:proofErr w:type="gramEnd"/>
-      <w:r>
-        <w:t xml:space="preserve"> the Black Panther Party. </w:t>
-      </w:r>
-      <w:proofErr w:type="gramStart"/>
-      <w:r>
-        <w:t>Cambridge ;</w:t>
-      </w:r>
-      <w:proofErr w:type="gramEnd"/>
-      <w:r>
-        <w:t xml:space="preserve"> New York : Cambridge University Press</w:t>
+        <w:t>Davenport C (2010) Media bias, perspective, and state repression : the Black Panther Party. Cambridge ; New York : Cambridge University Press</w:t>
       </w:r>
     </w:p>
     <w:p>
@@ -1368,13 +1160,8 @@
       <w:pPr>
         <w:pStyle w:val="Bibliography"/>
       </w:pPr>
-      <w:proofErr w:type="spellStart"/>
-      <w:r>
-        <w:t>Hancox</w:t>
-      </w:r>
-      <w:proofErr w:type="spellEnd"/>
-      <w:r>
-        <w:t>-Li L (2020) Robustness in machine learning explanations: does it matter? In: Proceedings of the 2020 Conference on Fairness, Accountability, and Transparency. Association for Computing Machinery, New York, NY, USA, pp 640–647</w:t>
+      <w:r>
+        <w:t>Hancox-Li L (2020) Robustness in machine learning explanations: does it matter? In: Proceedings of the 2020 Conference on Fairness, Accountability, and Transparency. Association for Computing Machinery, New York, NY, USA, pp 640–647</w:t>
       </w:r>
     </w:p>
     <w:p>
@@ -1413,21 +1200,8 @@
       <w:pPr>
         <w:pStyle w:val="Bibliography"/>
       </w:pPr>
-      <w:proofErr w:type="spellStart"/>
-      <w:r>
-        <w:t>Shiklomanov</w:t>
-      </w:r>
-      <w:proofErr w:type="spellEnd"/>
-      <w:r>
-        <w:t xml:space="preserve"> I (1993) The distribution of water on, in, and above the Earth. In: </w:t>
-      </w:r>
-      <w:proofErr w:type="spellStart"/>
-      <w:r>
-        <w:t>Gleick</w:t>
-      </w:r>
-      <w:proofErr w:type="spellEnd"/>
-      <w:r>
-        <w:t>, Peter H. (ed) Water in Crisis: A Guide to the World’s Fresh Water Resources</w:t>
+      <w:r>
+        <w:t>Shiklomanov I (1993) The distribution of water on, in, and above the Earth. In: Gleick, Peter H. (ed) Water in Crisis: A Guide to the World’s Fresh Water Resources</w:t>
       </w:r>
     </w:p>
     <w:p>
@@ -1435,23 +1209,7 @@
         <w:pStyle w:val="Bibliography"/>
       </w:pPr>
       <w:r>
-        <w:t xml:space="preserve">Zhang A, Lipton ZC, Li, Mu, </w:t>
-      </w:r>
-      <w:proofErr w:type="spellStart"/>
-      <w:r>
-        <w:t>Smola</w:t>
-      </w:r>
-      <w:proofErr w:type="spellEnd"/>
-      <w:r>
-        <w:t xml:space="preserve">, Alexander J. (2021) 4.1. Multilayer </w:t>
-      </w:r>
-      <w:proofErr w:type="spellStart"/>
-      <w:r>
-        <w:t>Perceptrons</w:t>
-      </w:r>
-      <w:proofErr w:type="spellEnd"/>
-      <w:r>
-        <w:t>. In: Dive into Deep Learning, 0.16.1 documentation</w:t>
+        <w:t>Zhang A, Lipton ZC, Li, Mu, Smola, Alexander J. (2021) 4.1. Multilayer Perceptrons. In: Dive into Deep Learning, 0.16.1 documentation</w:t>
       </w:r>
     </w:p>
     <w:p>

</xml_diff>